<commit_message>
okas, arregle el facturar pedido de todomundo. Ahora en realidad seria facturacion y pago del pedido.
</commit_message>
<xml_diff>
--- a/TodoMundo/Diagramas/Casos de uso/facturar pedido todomundo.docx
+++ b/TodoMundo/Diagramas/Casos de uso/facturar pedido todomundo.docx
@@ -2,34 +2,9 @@
 <file path=word/document.xml><?xml version="1.0" encoding="utf-8"?>
 <w:document xmlns:ve="http://schemas.openxmlformats.org/markup-compatibility/2006" xmlns:o="urn:schemas-microsoft-com:office:office" xmlns:r="http://schemas.openxmlformats.org/officeDocument/2006/relationships" xmlns:m="http://schemas.openxmlformats.org/officeDocument/2006/math" xmlns:v="urn:schemas-microsoft-com:vml" xmlns:wp="http://schemas.openxmlformats.org/drawingml/2006/wordprocessingDrawing" xmlns:w10="urn:schemas-microsoft-com:office:word" xmlns:w="http://schemas.openxmlformats.org/wordprocessingml/2006/main" xmlns:wne="http://schemas.microsoft.com/office/word/2006/wordml">
   <w:body>
-    <w:p>
-      <w:pPr>
-        <w:pStyle w:val="Ttulo2"/>
-        <w:rPr>
-          <w:rFonts w:ascii="Calibri" w:hAnsi="Calibri"/>
-          <w:i w:val="0"/>
-          <w:sz w:val="28"/>
-        </w:rPr>
-      </w:pPr>
-    </w:p>
-    <w:p>
-      <w:pPr>
-        <w:rPr>
-          <w:rFonts w:ascii="Calibri" w:hAnsi="Calibri"/>
-          <w:sz w:val="28"/>
-        </w:rPr>
-      </w:pPr>
-    </w:p>
-    <w:p>
-      <w:pPr>
-        <w:rPr>
-          <w:rFonts w:ascii="Calibri" w:hAnsi="Calibri"/>
-        </w:rPr>
-      </w:pPr>
-    </w:p>
     <w:tbl>
       <w:tblPr>
-        <w:tblW w:w="0" w:type="auto"/>
+        <w:tblW w:w="8896" w:type="dxa"/>
         <w:tblBorders>
           <w:top w:val="single" w:sz="4" w:space="0" w:color="auto"/>
           <w:left w:val="single" w:sz="4" w:space="0" w:color="auto"/>
@@ -60,13 +35,15 @@
                 <w:rFonts w:ascii="Calibri" w:hAnsi="Calibri"/>
                 <w:b/>
                 <w:sz w:val="24"/>
-              </w:rPr>
-            </w:pPr>
-            <w:r>
-              <w:rPr>
-                <w:rFonts w:ascii="Calibri" w:hAnsi="Calibri"/>
-                <w:b/>
-                <w:sz w:val="24"/>
+                <w:lang w:val="es-AR"/>
+              </w:rPr>
+            </w:pPr>
+            <w:r>
+              <w:rPr>
+                <w:rFonts w:ascii="Calibri" w:hAnsi="Calibri"/>
+                <w:b/>
+                <w:sz w:val="24"/>
+                <w:lang w:val="es-AR"/>
               </w:rPr>
               <w:t>Use Case:</w:t>
             </w:r>
@@ -75,37 +52,55 @@
                 <w:rFonts w:asciiTheme="minorHAnsi" w:hAnsiTheme="minorHAnsi"/>
                 <w:sz w:val="24"/>
                 <w:szCs w:val="24"/>
-              </w:rPr>
-              <w:t xml:space="preserve"> </w:t>
-            </w:r>
-            <w:proofErr w:type="spellStart"/>
-            <w:r>
-              <w:rPr>
-                <w:rFonts w:asciiTheme="minorHAnsi" w:hAnsiTheme="minorHAnsi"/>
-                <w:sz w:val="24"/>
-                <w:szCs w:val="24"/>
-              </w:rPr>
-              <w:t>facturar</w:t>
-            </w:r>
-            <w:proofErr w:type="spellEnd"/>
-            <w:r>
-              <w:rPr>
-                <w:rFonts w:asciiTheme="minorHAnsi" w:hAnsiTheme="minorHAnsi"/>
-                <w:sz w:val="24"/>
-                <w:szCs w:val="24"/>
-              </w:rPr>
-              <w:t xml:space="preserve"> </w:t>
-            </w:r>
-            <w:proofErr w:type="spellStart"/>
-            <w:r>
-              <w:rPr>
-                <w:rFonts w:asciiTheme="minorHAnsi" w:hAnsiTheme="minorHAnsi"/>
-                <w:sz w:val="24"/>
-                <w:szCs w:val="24"/>
-              </w:rPr>
-              <w:t>pedido</w:t>
-            </w:r>
-            <w:proofErr w:type="spellEnd"/>
+                <w:lang w:val="es-AR"/>
+              </w:rPr>
+              <w:t xml:space="preserve"> facturació</w:t>
+            </w:r>
+            <w:r>
+              <w:rPr>
+                <w:rFonts w:asciiTheme="minorHAnsi" w:hAnsiTheme="minorHAnsi"/>
+                <w:sz w:val="24"/>
+                <w:szCs w:val="24"/>
+                <w:lang w:val="es-AR"/>
+              </w:rPr>
+              <w:t>n</w:t>
+            </w:r>
+            <w:r>
+              <w:rPr>
+                <w:rFonts w:asciiTheme="minorHAnsi" w:hAnsiTheme="minorHAnsi"/>
+                <w:sz w:val="24"/>
+                <w:szCs w:val="24"/>
+                <w:lang w:val="es-AR"/>
+              </w:rPr>
+              <w:t xml:space="preserve"> y pago</w:t>
+            </w:r>
+            <w:r>
+              <w:rPr>
+                <w:rFonts w:asciiTheme="minorHAnsi" w:hAnsiTheme="minorHAnsi"/>
+                <w:sz w:val="24"/>
+                <w:szCs w:val="24"/>
+                <w:lang w:val="es-AR"/>
+              </w:rPr>
+              <w:t xml:space="preserve"> de</w:t>
+            </w:r>
+            <w:r>
+              <w:rPr>
+                <w:rFonts w:asciiTheme="minorHAnsi" w:hAnsiTheme="minorHAnsi"/>
+                <w:sz w:val="24"/>
+                <w:szCs w:val="24"/>
+                <w:lang w:val="es-AR"/>
+              </w:rPr>
+              <w:t>l</w:t>
+            </w:r>
+            <w:r>
+              <w:rPr>
+                <w:rFonts w:asciiTheme="minorHAnsi" w:hAnsiTheme="minorHAnsi"/>
+                <w:sz w:val="24"/>
+                <w:szCs w:val="24"/>
+                <w:lang w:val="es-AR"/>
+              </w:rPr>
+              <w:t xml:space="preserve"> pedido</w:t>
+            </w:r>
           </w:p>
         </w:tc>
       </w:tr>
@@ -122,6 +117,7 @@
                 <w:rFonts w:ascii="Calibri" w:hAnsi="Calibri"/>
                 <w:b/>
                 <w:sz w:val="24"/>
+                <w:lang w:val="es-AR"/>
               </w:rPr>
             </w:pPr>
           </w:p>
@@ -166,13 +162,79 @@
               <w:rPr>
                 <w:rFonts w:asciiTheme="minorHAnsi" w:hAnsiTheme="minorHAnsi"/>
               </w:rPr>
-              <w:t xml:space="preserve"> provee las funcionalidades necesarias para la emisión de factura, y para control y seguimiento de la misma desde su enví</w:t>
+              <w:t xml:space="preserve"> provee las funcionalidades necesarias para</w:t>
+            </w:r>
+            <w:r>
+              <w:rPr>
+                <w:rFonts w:asciiTheme="minorHAnsi" w:hAnsiTheme="minorHAnsi"/>
+              </w:rPr>
+              <w:t xml:space="preserve"> que la oficina central emita</w:t>
+            </w:r>
+            <w:r>
+              <w:rPr>
+                <w:rFonts w:asciiTheme="minorHAnsi" w:hAnsiTheme="minorHAnsi"/>
+              </w:rPr>
+              <w:t xml:space="preserve"> la</w:t>
+            </w:r>
+            <w:r>
+              <w:rPr>
+                <w:rFonts w:asciiTheme="minorHAnsi" w:hAnsiTheme="minorHAnsi"/>
+              </w:rPr>
+              <w:t xml:space="preserve"> factura</w:t>
+            </w:r>
+            <w:r>
+              <w:rPr>
+                <w:rFonts w:asciiTheme="minorHAnsi" w:hAnsiTheme="minorHAnsi"/>
+              </w:rPr>
+              <w:t xml:space="preserve"> de un pedido</w:t>
+            </w:r>
+            <w:r>
+              <w:rPr>
+                <w:rFonts w:asciiTheme="minorHAnsi" w:hAnsiTheme="minorHAnsi"/>
+              </w:rPr>
+              <w:t>,</w:t>
+            </w:r>
+            <w:r>
+              <w:rPr>
+                <w:rFonts w:asciiTheme="minorHAnsi" w:hAnsiTheme="minorHAnsi"/>
+              </w:rPr>
+              <w:t xml:space="preserve"> control</w:t>
+            </w:r>
+            <w:r>
+              <w:rPr>
+                <w:rFonts w:asciiTheme="minorHAnsi" w:hAnsiTheme="minorHAnsi"/>
+              </w:rPr>
+              <w:t>e y siga</w:t>
+            </w:r>
+            <w:r>
+              <w:rPr>
+                <w:rFonts w:asciiTheme="minorHAnsi" w:hAnsiTheme="minorHAnsi"/>
+              </w:rPr>
+              <w:t xml:space="preserve"> la misma desde su enví</w:t>
             </w:r>
             <w:r>
               <w:rPr>
                 <w:rFonts w:asciiTheme="minorHAnsi" w:hAnsiTheme="minorHAnsi"/>
               </w:rPr>
               <w:t>o hasta su entrega</w:t>
+            </w:r>
+            <w:r>
+              <w:rPr>
+                <w:rFonts w:asciiTheme="minorHAnsi" w:hAnsiTheme="minorHAnsi"/>
+              </w:rPr>
+              <w:t xml:space="preserve"> al pagador, y registre</w:t>
+            </w:r>
+            <w:r>
+              <w:rPr>
+                <w:rFonts w:asciiTheme="minorHAnsi" w:hAnsiTheme="minorHAnsi"/>
+              </w:rPr>
+              <w:t xml:space="preserve"> el pago</w:t>
+            </w:r>
+            <w:r>
+              <w:rPr>
+                <w:rFonts w:asciiTheme="minorHAnsi" w:hAnsiTheme="minorHAnsi"/>
+              </w:rPr>
+              <w:t xml:space="preserve"> realizado por parte de este</w:t>
             </w:r>
             <w:r>
               <w:rPr>
@@ -224,7 +286,25 @@
                 <w:szCs w:val="24"/>
                 <w:lang w:val="es-AR"/>
               </w:rPr>
-              <w:t xml:space="preserve"> central, pagador, tercero contratado para enviar factura</w:t>
+              <w:t xml:space="preserve"> </w:t>
+            </w:r>
+            <w:r>
+              <w:rPr>
+                <w:rFonts w:asciiTheme="minorHAnsi" w:hAnsiTheme="minorHAnsi"/>
+                <w:sz w:val="24"/>
+                <w:szCs w:val="24"/>
+                <w:lang w:val="es-AR"/>
+              </w:rPr>
+              <w:t xml:space="preserve">oficina </w:t>
+            </w:r>
+            <w:r>
+              <w:rPr>
+                <w:rFonts w:asciiTheme="minorHAnsi" w:hAnsiTheme="minorHAnsi"/>
+                <w:sz w:val="24"/>
+                <w:szCs w:val="24"/>
+                <w:lang w:val="es-AR"/>
+              </w:rPr>
+              <w:t>central, pagador</w:t>
             </w:r>
           </w:p>
           <w:p>
@@ -439,16 +519,34 @@
                 <w:szCs w:val="24"/>
                 <w:lang w:val="es-AR"/>
               </w:rPr>
-              <w:t xml:space="preserve"> consulta</w:t>
-            </w:r>
-            <w:r>
-              <w:rPr>
-                <w:rFonts w:asciiTheme="minorHAnsi" w:hAnsiTheme="minorHAnsi"/>
-                <w:sz w:val="24"/>
-                <w:szCs w:val="24"/>
-                <w:lang w:val="es-AR"/>
-              </w:rPr>
-              <w:t xml:space="preserve"> los datos del pedido, y se realiza e imprime la factura correspondiente</w:t>
+              <w:t xml:space="preserve"> </w:t>
+            </w:r>
+            <w:r>
+              <w:rPr>
+                <w:rFonts w:asciiTheme="minorHAnsi" w:hAnsiTheme="minorHAnsi"/>
+                <w:sz w:val="24"/>
+                <w:szCs w:val="24"/>
+                <w:lang w:val="es-AR"/>
+              </w:rPr>
+              <w:t>ingresa el nú</w:t>
+            </w:r>
+            <w:r>
+              <w:rPr>
+                <w:rFonts w:asciiTheme="minorHAnsi" w:hAnsiTheme="minorHAnsi"/>
+                <w:sz w:val="24"/>
+                <w:szCs w:val="24"/>
+                <w:lang w:val="es-AR"/>
+              </w:rPr>
+              <w:t>mero del pedido a facturar</w:t>
+            </w:r>
+            <w:r>
+              <w:rPr>
+                <w:rFonts w:asciiTheme="minorHAnsi" w:hAnsiTheme="minorHAnsi"/>
+                <w:sz w:val="24"/>
+                <w:szCs w:val="24"/>
+                <w:lang w:val="es-AR"/>
+              </w:rPr>
+              <w:t>.</w:t>
             </w:r>
           </w:p>
         </w:tc>
@@ -483,6 +581,108 @@
           <w:p>
             <w:pPr>
               <w:rPr>
+                <w:rFonts w:asciiTheme="minorHAnsi" w:hAnsiTheme="minorHAnsi"/>
+                <w:sz w:val="24"/>
+                <w:szCs w:val="24"/>
+                <w:lang w:val="es-AR"/>
+              </w:rPr>
+            </w:pPr>
+            <w:r>
+              <w:rPr>
+                <w:rFonts w:asciiTheme="minorHAnsi" w:hAnsiTheme="minorHAnsi"/>
+                <w:sz w:val="24"/>
+                <w:szCs w:val="24"/>
+                <w:lang w:val="es-AR"/>
+              </w:rPr>
+              <w:t>El sistema</w:t>
+            </w:r>
+            <w:r>
+              <w:rPr>
+                <w:rFonts w:asciiTheme="minorHAnsi" w:hAnsiTheme="minorHAnsi"/>
+                <w:sz w:val="24"/>
+                <w:szCs w:val="24"/>
+                <w:lang w:val="es-AR"/>
+              </w:rPr>
+              <w:t xml:space="preserve"> verifica existencia del pedido y</w:t>
+            </w:r>
+            <w:r>
+              <w:rPr>
+                <w:rFonts w:asciiTheme="minorHAnsi" w:hAnsiTheme="minorHAnsi"/>
+                <w:sz w:val="24"/>
+                <w:szCs w:val="24"/>
+                <w:lang w:val="es-AR"/>
+              </w:rPr>
+              <w:t xml:space="preserve"> </w:t>
+            </w:r>
+            <w:r>
+              <w:rPr>
+                <w:rFonts w:asciiTheme="minorHAnsi" w:hAnsiTheme="minorHAnsi"/>
+                <w:sz w:val="24"/>
+                <w:szCs w:val="24"/>
+                <w:lang w:val="es-AR"/>
+              </w:rPr>
+              <w:t>en base</w:t>
+            </w:r>
+            <w:r>
+              <w:rPr>
+                <w:rFonts w:asciiTheme="minorHAnsi" w:hAnsiTheme="minorHAnsi"/>
+                <w:sz w:val="24"/>
+                <w:szCs w:val="24"/>
+                <w:lang w:val="es-AR"/>
+              </w:rPr>
+              <w:t xml:space="preserve"> a los datos del pedido</w:t>
+            </w:r>
+            <w:r>
+              <w:rPr>
+                <w:rFonts w:asciiTheme="minorHAnsi" w:hAnsiTheme="minorHAnsi"/>
+                <w:sz w:val="24"/>
+                <w:szCs w:val="24"/>
+                <w:lang w:val="es-AR"/>
+              </w:rPr>
+              <w:t>, arma la factura y la imprime</w:t>
+            </w:r>
+            <w:r>
+              <w:rPr>
+                <w:rFonts w:asciiTheme="minorHAnsi" w:hAnsiTheme="minorHAnsi"/>
+                <w:sz w:val="24"/>
+                <w:szCs w:val="24"/>
+                <w:lang w:val="es-AR"/>
+              </w:rPr>
+              <w:t>.EX1</w:t>
+            </w:r>
+          </w:p>
+        </w:tc>
+      </w:tr>
+      <w:tr>
+        <w:tc>
+          <w:tcPr>
+            <w:tcW w:w="857" w:type="dxa"/>
+          </w:tcPr>
+          <w:p>
+            <w:pPr>
+              <w:rPr>
+                <w:rFonts w:ascii="Calibri" w:hAnsi="Calibri"/>
+                <w:b/>
+                <w:sz w:val="24"/>
+              </w:rPr>
+            </w:pPr>
+            <w:r>
+              <w:rPr>
+                <w:rFonts w:ascii="Calibri" w:hAnsi="Calibri"/>
+                <w:b/>
+                <w:sz w:val="24"/>
+              </w:rPr>
+              <w:t>3</w:t>
+            </w:r>
+          </w:p>
+        </w:tc>
+        <w:tc>
+          <w:tcPr>
+            <w:tcW w:w="8039" w:type="dxa"/>
+          </w:tcPr>
+          <w:p>
+            <w:pPr>
+              <w:rPr>
                 <w:rFonts w:ascii="Calibri" w:hAnsi="Calibri"/>
                 <w:b/>
                 <w:sz w:val="24"/>
@@ -505,7 +705,7 @@
                 <w:szCs w:val="24"/>
                 <w:lang w:val="es-AR"/>
               </w:rPr>
-              <w:t xml:space="preserve"> consulta la dirección donde ubicar al pagador, especificada en el pedido, y se envía la factura a la misma por correo</w:t>
+              <w:t xml:space="preserve"> consulta la dirección donde ubicar al pagador, especificada en el pedido, y se envía la factura a la misma</w:t>
             </w:r>
           </w:p>
         </w:tc>
@@ -529,7 +729,7 @@
                 <w:b/>
                 <w:sz w:val="24"/>
               </w:rPr>
-              <w:t>3</w:t>
+              <w:t>4</w:t>
             </w:r>
           </w:p>
         </w:tc>
@@ -553,25 +753,88 @@
                 <w:szCs w:val="24"/>
                 <w:lang w:val="es-AR"/>
               </w:rPr>
-              <w:t>Se le informa a la oficina central</w:t>
-            </w:r>
-            <w:r>
-              <w:rPr>
-                <w:rFonts w:asciiTheme="minorHAnsi" w:hAnsiTheme="minorHAnsi"/>
-                <w:sz w:val="24"/>
-                <w:szCs w:val="24"/>
-                <w:lang w:val="es-AR"/>
-              </w:rPr>
-              <w:t xml:space="preserve"> en caso de éxito en la entrega</w:t>
-            </w:r>
-            <w:r>
-              <w:rPr>
-                <w:rFonts w:asciiTheme="minorHAnsi" w:hAnsiTheme="minorHAnsi"/>
-                <w:sz w:val="24"/>
-                <w:szCs w:val="24"/>
-                <w:lang w:val="es-AR"/>
-              </w:rPr>
-              <w:t>.EX1</w:t>
+              <w:t>El pagador recibe la factura</w:t>
+            </w:r>
+            <w:r>
+              <w:rPr>
+                <w:rFonts w:asciiTheme="minorHAnsi" w:hAnsiTheme="minorHAnsi"/>
+                <w:sz w:val="24"/>
+                <w:szCs w:val="24"/>
+                <w:lang w:val="es-AR"/>
+              </w:rPr>
+              <w:t>, realiza el pago correspondiente</w:t>
+            </w:r>
+            <w:r>
+              <w:rPr>
+                <w:rFonts w:asciiTheme="minorHAnsi" w:hAnsiTheme="minorHAnsi"/>
+                <w:sz w:val="24"/>
+                <w:szCs w:val="24"/>
+                <w:lang w:val="es-AR"/>
+              </w:rPr>
+              <w:t>, y s</w:t>
+            </w:r>
+            <w:r>
+              <w:rPr>
+                <w:rFonts w:asciiTheme="minorHAnsi" w:hAnsiTheme="minorHAnsi"/>
+                <w:sz w:val="24"/>
+                <w:szCs w:val="24"/>
+                <w:lang w:val="es-AR"/>
+              </w:rPr>
+              <w:t>e le informa a la oficina central</w:t>
+            </w:r>
+            <w:r>
+              <w:rPr>
+                <w:rFonts w:asciiTheme="minorHAnsi" w:hAnsiTheme="minorHAnsi"/>
+                <w:sz w:val="24"/>
+                <w:szCs w:val="24"/>
+                <w:lang w:val="es-AR"/>
+              </w:rPr>
+              <w:t xml:space="preserve"> el</w:t>
+            </w:r>
+            <w:r>
+              <w:rPr>
+                <w:rFonts w:asciiTheme="minorHAnsi" w:hAnsiTheme="minorHAnsi"/>
+                <w:sz w:val="24"/>
+                <w:szCs w:val="24"/>
+                <w:lang w:val="es-AR"/>
+              </w:rPr>
+              <w:t xml:space="preserve"> éxito en la entrega</w:t>
+            </w:r>
+            <w:r>
+              <w:rPr>
+                <w:rFonts w:asciiTheme="minorHAnsi" w:hAnsiTheme="minorHAnsi"/>
+                <w:sz w:val="24"/>
+                <w:szCs w:val="24"/>
+                <w:lang w:val="es-AR"/>
+              </w:rPr>
+              <w:t xml:space="preserve"> de la </w:t>
+            </w:r>
+            <w:r>
+              <w:rPr>
+                <w:rFonts w:asciiTheme="minorHAnsi" w:hAnsiTheme="minorHAnsi"/>
+                <w:sz w:val="24"/>
+                <w:szCs w:val="24"/>
+                <w:lang w:val="es-AR"/>
+              </w:rPr>
+              <w:t>factura y el pago</w:t>
+            </w:r>
+            <w:r>
+              <w:rPr>
+                <w:rFonts w:asciiTheme="minorHAnsi" w:hAnsiTheme="minorHAnsi"/>
+                <w:sz w:val="24"/>
+                <w:szCs w:val="24"/>
+                <w:lang w:val="es-AR"/>
+              </w:rPr>
+              <w:t>.EX</w:t>
+            </w:r>
+            <w:r>
+              <w:rPr>
+                <w:rFonts w:asciiTheme="minorHAnsi" w:hAnsiTheme="minorHAnsi"/>
+                <w:sz w:val="24"/>
+                <w:szCs w:val="24"/>
+                <w:lang w:val="es-AR"/>
+              </w:rPr>
+              <w:t>2</w:t>
             </w:r>
           </w:p>
         </w:tc>
@@ -595,7 +858,7 @@
                 <w:b/>
                 <w:sz w:val="24"/>
               </w:rPr>
-              <w:t>4</w:t>
+              <w:t>5</w:t>
             </w:r>
           </w:p>
         </w:tc>
@@ -619,34 +882,25 @@
                 <w:szCs w:val="24"/>
                 <w:lang w:val="es-AR"/>
               </w:rPr>
-              <w:t xml:space="preserve">La </w:t>
-            </w:r>
-            <w:r>
-              <w:rPr>
-                <w:rFonts w:asciiTheme="minorHAnsi" w:hAnsiTheme="minorHAnsi"/>
-                <w:sz w:val="24"/>
-                <w:szCs w:val="24"/>
-                <w:lang w:val="es-AR"/>
-              </w:rPr>
-              <w:t xml:space="preserve">oficina central cierra </w:t>
-            </w:r>
-            <w:r>
-              <w:rPr>
-                <w:rFonts w:asciiTheme="minorHAnsi" w:hAnsiTheme="minorHAnsi"/>
-                <w:sz w:val="24"/>
-                <w:szCs w:val="24"/>
-                <w:lang w:val="es-AR"/>
-              </w:rPr>
-              <w:t>el pedido, y se informa a cobranzas en caso de que el pago no haya sido aun realizado para el seguimiento del pago</w:t>
-            </w:r>
-            <w:r>
-              <w:rPr>
-                <w:rFonts w:asciiTheme="minorHAnsi" w:hAnsiTheme="minorHAnsi"/>
-                <w:sz w:val="24"/>
-                <w:szCs w:val="24"/>
-                <w:lang w:val="es-AR"/>
-              </w:rPr>
-              <w:t>(en caso de crédito o cheque)</w:t>
+              <w:t xml:space="preserve">La oficina registra el pago realizado, y </w:t>
+            </w:r>
+            <w:r>
+              <w:rPr>
+                <w:rFonts w:asciiTheme="minorHAnsi" w:hAnsiTheme="minorHAnsi"/>
+                <w:sz w:val="24"/>
+                <w:szCs w:val="24"/>
+                <w:lang w:val="es-AR"/>
+              </w:rPr>
+              <w:t xml:space="preserve">cierra </w:t>
+            </w:r>
+            <w:r>
+              <w:rPr>
+                <w:rFonts w:asciiTheme="minorHAnsi" w:hAnsiTheme="minorHAnsi"/>
+                <w:sz w:val="24"/>
+                <w:szCs w:val="24"/>
+                <w:lang w:val="es-AR"/>
+              </w:rPr>
+              <w:t>el pedido</w:t>
             </w:r>
           </w:p>
         </w:tc>
@@ -811,7 +1065,15 @@
                 <w:b/>
                 <w:sz w:val="24"/>
               </w:rPr>
-              <w:t>Excepcion</w:t>
+              <w:t>Excepció</w:t>
+            </w:r>
+            <w:r>
+              <w:rPr>
+                <w:rFonts w:ascii="Calibri" w:hAnsi="Calibri"/>
+                <w:b/>
+                <w:sz w:val="24"/>
+              </w:rPr>
+              <w:t>n</w:t>
             </w:r>
             <w:proofErr w:type="spellEnd"/>
           </w:p>
@@ -847,6 +1109,62 @@
           <w:p>
             <w:pPr>
               <w:rPr>
+                <w:rFonts w:asciiTheme="minorHAnsi" w:hAnsiTheme="minorHAnsi"/>
+                <w:sz w:val="24"/>
+                <w:szCs w:val="24"/>
+                <w:lang w:val="es-AR"/>
+              </w:rPr>
+            </w:pPr>
+            <w:r>
+              <w:rPr>
+                <w:rFonts w:asciiTheme="minorHAnsi" w:hAnsiTheme="minorHAnsi"/>
+                <w:sz w:val="24"/>
+                <w:szCs w:val="24"/>
+                <w:lang w:val="es-AR"/>
+              </w:rPr>
+              <w:t>No se encontró el pedido, se vuelve al paso 1 del flujo principal</w:t>
+            </w:r>
+          </w:p>
+        </w:tc>
+      </w:tr>
+      <w:tr>
+        <w:tc>
+          <w:tcPr>
+            <w:tcW w:w="857" w:type="dxa"/>
+          </w:tcPr>
+          <w:p>
+            <w:pPr>
+              <w:rPr>
+                <w:rFonts w:ascii="Calibri" w:hAnsi="Calibri"/>
+                <w:b/>
+                <w:sz w:val="24"/>
+              </w:rPr>
+            </w:pPr>
+            <w:r>
+              <w:rPr>
+                <w:rFonts w:ascii="Calibri" w:hAnsi="Calibri"/>
+                <w:b/>
+                <w:sz w:val="24"/>
+              </w:rPr>
+              <w:t>E2</w:t>
+            </w:r>
+            <w:r>
+              <w:rPr>
+                <w:rFonts w:ascii="Calibri" w:hAnsi="Calibri"/>
+                <w:b/>
+                <w:sz w:val="24"/>
+              </w:rPr>
+              <w:t>.1</w:t>
+            </w:r>
+          </w:p>
+        </w:tc>
+        <w:tc>
+          <w:tcPr>
+            <w:tcW w:w="8039" w:type="dxa"/>
+          </w:tcPr>
+          <w:p>
+            <w:pPr>
+              <w:rPr>
                 <w:rFonts w:ascii="Calibri" w:hAnsi="Calibri"/>
                 <w:b/>
                 <w:sz w:val="24"/>
@@ -878,16 +1196,61 @@
                 <w:szCs w:val="24"/>
                 <w:lang w:val="es-AR"/>
               </w:rPr>
-              <w:t>facture por el pagador</w:t>
-            </w:r>
-            <w:r>
-              <w:rPr>
-                <w:rFonts w:asciiTheme="minorHAnsi" w:hAnsiTheme="minorHAnsi"/>
-                <w:sz w:val="24"/>
-                <w:szCs w:val="24"/>
-                <w:lang w:val="es-AR"/>
-              </w:rPr>
-              <w:t>, se nos informa.</w:t>
+              <w:t>factura</w:t>
+            </w:r>
+            <w:r>
+              <w:rPr>
+                <w:rFonts w:asciiTheme="minorHAnsi" w:hAnsiTheme="minorHAnsi"/>
+                <w:sz w:val="24"/>
+                <w:szCs w:val="24"/>
+                <w:lang w:val="es-AR"/>
+              </w:rPr>
+              <w:t xml:space="preserve"> por el pagador</w:t>
+            </w:r>
+            <w:r>
+              <w:rPr>
+                <w:rFonts w:asciiTheme="minorHAnsi" w:hAnsiTheme="minorHAnsi"/>
+                <w:sz w:val="24"/>
+                <w:szCs w:val="24"/>
+                <w:lang w:val="es-AR"/>
+              </w:rPr>
+              <w:t xml:space="preserve"> y realizado el pago correspondiente</w:t>
+            </w:r>
+            <w:r>
+              <w:rPr>
+                <w:rFonts w:asciiTheme="minorHAnsi" w:hAnsiTheme="minorHAnsi"/>
+                <w:sz w:val="24"/>
+                <w:szCs w:val="24"/>
+                <w:lang w:val="es-AR"/>
+              </w:rPr>
+              <w:t>, se le</w:t>
+            </w:r>
+            <w:r>
+              <w:rPr>
+                <w:rFonts w:asciiTheme="minorHAnsi" w:hAnsiTheme="minorHAnsi"/>
+                <w:sz w:val="24"/>
+                <w:szCs w:val="24"/>
+                <w:lang w:val="es-AR"/>
+              </w:rPr>
+              <w:t xml:space="preserve"> informa</w:t>
+            </w:r>
+            <w:r>
+              <w:rPr>
+                <w:rFonts w:asciiTheme="minorHAnsi" w:hAnsiTheme="minorHAnsi"/>
+                <w:sz w:val="24"/>
+                <w:szCs w:val="24"/>
+                <w:lang w:val="es-AR"/>
+              </w:rPr>
+              <w:t xml:space="preserve"> a la oficina central</w:t>
+            </w:r>
+            <w:r>
+              <w:rPr>
+                <w:rFonts w:asciiTheme="minorHAnsi" w:hAnsiTheme="minorHAnsi"/>
+                <w:sz w:val="24"/>
+                <w:szCs w:val="24"/>
+                <w:lang w:val="es-AR"/>
+              </w:rPr>
+              <w:t>.</w:t>
             </w:r>
           </w:p>
         </w:tc>
@@ -982,7 +1345,43 @@
               <w:rPr>
                 <w:rFonts w:asciiTheme="minorHAnsi" w:hAnsiTheme="minorHAnsi"/>
               </w:rPr>
-              <w:t xml:space="preserve"> la factura emitida llego al cliente, y en caso de que aun no se hubiera pagado, se le encargaría el seguimiento a cobranza, y se dispondría a cerrar el pedido.</w:t>
+              <w:t xml:space="preserve"> </w:t>
+            </w:r>
+            <w:r>
+              <w:rPr>
+                <w:rFonts w:asciiTheme="minorHAnsi" w:hAnsiTheme="minorHAnsi"/>
+              </w:rPr>
+              <w:t>se registro</w:t>
+            </w:r>
+            <w:r>
+              <w:rPr>
+                <w:rFonts w:asciiTheme="minorHAnsi" w:hAnsiTheme="minorHAnsi"/>
+              </w:rPr>
+              <w:t xml:space="preserve"> la llegada de la factura al pagador</w:t>
+            </w:r>
+            <w:r>
+              <w:rPr>
+                <w:rFonts w:asciiTheme="minorHAnsi" w:hAnsiTheme="minorHAnsi"/>
+              </w:rPr>
+              <w:t>, y el pago realizado por el mismo</w:t>
+            </w:r>
+            <w:r>
+              <w:rPr>
+                <w:rFonts w:asciiTheme="minorHAnsi" w:hAnsiTheme="minorHAnsi"/>
+              </w:rPr>
+              <w:t xml:space="preserve">, </w:t>
+            </w:r>
+            <w:r>
+              <w:rPr>
+                <w:rFonts w:asciiTheme="minorHAnsi" w:hAnsiTheme="minorHAnsi"/>
+              </w:rPr>
+              <w:t>dándose por</w:t>
+            </w:r>
+            <w:r>
+              <w:rPr>
+                <w:rFonts w:asciiTheme="minorHAnsi" w:hAnsiTheme="minorHAnsi"/>
+              </w:rPr>
+              <w:t xml:space="preserve"> cerrado el pedido.</w:t>
             </w:r>
           </w:p>
           <w:p>
@@ -998,14 +1397,6 @@
         </w:tc>
       </w:tr>
     </w:tbl>
-    <w:p>
-      <w:pPr>
-        <w:rPr>
-          <w:rFonts w:ascii="Calibri" w:hAnsi="Calibri"/>
-          <w:lang w:val="es-AR"/>
-        </w:rPr>
-      </w:pPr>
-    </w:p>
     <w:p>
       <w:pPr>
         <w:rPr>

</xml_diff>